<commit_message>
Ajout du fichier requirements.txt et mise à jour du .gitignore pour ignorer le dossier venv/
Ajout de la structure de répertoires et des fichiers initiaux pour le projet, y compris le nettoyeur de texte et la documentation.

Ajout du fichier README.md avec la description du projet, instructions d'installation et structure du projet. Mise à jour du sommaire de la documentation avec des exemples de fonctions et méthodes. Suppression du fichier temporaire ~\$ojet_DE_Cleaner.docx.
</commit_message>
<xml_diff>
--- a/Projet_DE_Cleaner.docx
+++ b/Projet_DE_Cleaner.docx
@@ -1187,59 +1187,6 @@
           <w:szCs w:val="15"/>
         </w:rPr>
         <w:t>)</w:t>
-      </w:r>
-    </w:p>
-    <w:p>
-      <w:pPr>
-        <w:pStyle w:val="NormalWeb"/>
-        <w:pBdr>
-          <w:top w:val="single" w:sz="6" w:space="2" w:color="888888"/>
-          <w:left w:val="single" w:sz="6" w:space="2" w:color="888888"/>
-          <w:bottom w:val="single" w:sz="6" w:space="2" w:color="888888"/>
-          <w:right w:val="single" w:sz="6" w:space="2" w:color="888888"/>
-        </w:pBdr>
-        <w:tabs>
-          <w:tab w:val="left" w:pos="916"/>
-          <w:tab w:val="left" w:pos="1832"/>
-          <w:tab w:val="left" w:pos="2748"/>
-          <w:tab w:val="left" w:pos="3664"/>
-          <w:tab w:val="left" w:pos="4580"/>
-          <w:tab w:val="left" w:pos="5496"/>
-          <w:tab w:val="left" w:pos="6412"/>
-          <w:tab w:val="left" w:pos="7328"/>
-          <w:tab w:val="left" w:pos="8244"/>
-          <w:tab w:val="left" w:pos="9160"/>
-          <w:tab w:val="left" w:pos="10076"/>
-          <w:tab w:val="left" w:pos="10992"/>
-          <w:tab w:val="left" w:pos="11908"/>
-          <w:tab w:val="left" w:pos="12824"/>
-          <w:tab w:val="left" w:pos="13740"/>
-          <w:tab w:val="left" w:pos="14656"/>
-        </w:tabs>
-        <w:spacing w:before="0" w:beforeAutospacing="0" w:after="0" w:afterAutospacing="0"/>
-        <w:divId w:val="506555938"/>
-        <w:rPr>
-          <w:rFonts w:ascii="Courier New" w:hAnsi="Courier New" w:cs="Courier New"/>
-          <w:sz w:val="15"/>
-          <w:szCs w:val="15"/>
-        </w:rPr>
-      </w:pPr>
-      <w:r>
-        <w:rPr>
-          <w:rFonts w:ascii="Courier New" w:hAnsi="Courier New" w:cs="Courier New"/>
-          <w:sz w:val="15"/>
-          <w:szCs w:val="15"/>
-        </w:rPr>
-        <w:t xml:space="preserve">9. </w:t>
-      </w:r>
-      <w:r>
-        <w:rPr>
-          <w:rFonts w:ascii="Courier New" w:hAnsi="Courier New" w:cs="Courier New"/>
-          <w:color w:val="000000"/>
-          <w:sz w:val="15"/>
-          <w:szCs w:val="15"/>
-        </w:rPr>
-        <w:t> </w:t>
       </w:r>
     </w:p>
     <w:p>

</xml_diff>

<commit_message>
Ajout du fichier README.md avec la description du projet, instructions d'installation et structure du projet. Mise à jour du sommaire de la documentation avec des exemples de fonctions et méthodes. Suppression du fichier temporaire ~\$ojet_DE_Cleaner.docx.
</commit_message>
<xml_diff>
--- a/Projet_DE_Cleaner.docx
+++ b/Projet_DE_Cleaner.docx
@@ -1187,59 +1187,6 @@
           <w:szCs w:val="15"/>
         </w:rPr>
         <w:t>)</w:t>
-      </w:r>
-    </w:p>
-    <w:p>
-      <w:pPr>
-        <w:pStyle w:val="NormalWeb"/>
-        <w:pBdr>
-          <w:top w:val="single" w:sz="6" w:space="2" w:color="888888"/>
-          <w:left w:val="single" w:sz="6" w:space="2" w:color="888888"/>
-          <w:bottom w:val="single" w:sz="6" w:space="2" w:color="888888"/>
-          <w:right w:val="single" w:sz="6" w:space="2" w:color="888888"/>
-        </w:pBdr>
-        <w:tabs>
-          <w:tab w:val="left" w:pos="916"/>
-          <w:tab w:val="left" w:pos="1832"/>
-          <w:tab w:val="left" w:pos="2748"/>
-          <w:tab w:val="left" w:pos="3664"/>
-          <w:tab w:val="left" w:pos="4580"/>
-          <w:tab w:val="left" w:pos="5496"/>
-          <w:tab w:val="left" w:pos="6412"/>
-          <w:tab w:val="left" w:pos="7328"/>
-          <w:tab w:val="left" w:pos="8244"/>
-          <w:tab w:val="left" w:pos="9160"/>
-          <w:tab w:val="left" w:pos="10076"/>
-          <w:tab w:val="left" w:pos="10992"/>
-          <w:tab w:val="left" w:pos="11908"/>
-          <w:tab w:val="left" w:pos="12824"/>
-          <w:tab w:val="left" w:pos="13740"/>
-          <w:tab w:val="left" w:pos="14656"/>
-        </w:tabs>
-        <w:spacing w:before="0" w:beforeAutospacing="0" w:after="0" w:afterAutospacing="0"/>
-        <w:divId w:val="506555938"/>
-        <w:rPr>
-          <w:rFonts w:ascii="Courier New" w:hAnsi="Courier New" w:cs="Courier New"/>
-          <w:sz w:val="15"/>
-          <w:szCs w:val="15"/>
-        </w:rPr>
-      </w:pPr>
-      <w:r>
-        <w:rPr>
-          <w:rFonts w:ascii="Courier New" w:hAnsi="Courier New" w:cs="Courier New"/>
-          <w:sz w:val="15"/>
-          <w:szCs w:val="15"/>
-        </w:rPr>
-        <w:t xml:space="preserve">9. </w:t>
-      </w:r>
-      <w:r>
-        <w:rPr>
-          <w:rFonts w:ascii="Courier New" w:hAnsi="Courier New" w:cs="Courier New"/>
-          <w:color w:val="000000"/>
-          <w:sz w:val="15"/>
-          <w:szCs w:val="15"/>
-        </w:rPr>
-        <w:t> </w:t>
       </w:r>
     </w:p>
     <w:p>

</xml_diff>